<commit_message>
arreglo de contrato prueba2
</commit_message>
<xml_diff>
--- a/public/plantillas/plantilla_T2PRUEBA.docx
+++ b/public/plantillas/plantilla_T2PRUEBA.docx
@@ -1730,27 +1730,7 @@
           <w:sz w:val="18"/>
           <w:szCs w:val="18"/>
         </w:rPr>
-        <w:t xml:space="preserve">, DE MANERA GRATUITA Y PREVIA A LA FIRMA DEL PRESENTE CONTRATO, LA INFORMACIÓN NECESARIA PARA TOMAR SU DECISIÓN DE COMPRA Y FIRMA </w:t>
-      </w:r>
-      <w:proofErr w:type="gramStart"/>
-      <w:r>
-        <w:rPr>
-          <w:rFonts w:ascii="Verdana" w:eastAsia="Tahoma" w:hAnsi="Verdana" w:cs="Tahoma"/>
-          <w:color w:val="000000"/>
-          <w:sz w:val="18"/>
-          <w:szCs w:val="18"/>
-        </w:rPr>
-        <w:t>DEL MISMO</w:t>
-      </w:r>
-      <w:proofErr w:type="gramEnd"/>
-      <w:r>
-        <w:rPr>
-          <w:rFonts w:ascii="Verdana" w:eastAsia="Tahoma" w:hAnsi="Verdana" w:cs="Tahoma"/>
-          <w:color w:val="000000"/>
-          <w:sz w:val="18"/>
-          <w:szCs w:val="18"/>
-        </w:rPr>
-        <w:t xml:space="preserve">, POR LO QUE DECLARA TENER CONOCIMIENTO DE LA SITUACIÓN JURÍDICA Y DE LAS CARACTERÍSTICAS DEL INMUEBLE, ASÍ COMO DE </w:t>
+        <w:t xml:space="preserve">, DE MANERA GRATUITA Y PREVIA A LA FIRMA DEL PRESENTE CONTRATO, LA INFORMACIÓN NECESARIA PARA TOMAR SU DECISIÓN DE COMPRA Y FIRMA DEL MISMO, POR LO QUE DECLARA TENER CONOCIMIENTO DE LA SITUACIÓN JURÍDICA Y DE LAS CARACTERÍSTICAS DEL INMUEBLE, ASÍ COMO DE </w:t>
       </w:r>
       <w:r>
         <w:rPr>
@@ -3959,27 +3939,7 @@
           <w:sz w:val="18"/>
           <w:szCs w:val="18"/>
         </w:rPr>
-        <w:t xml:space="preserve">CLÁUSULA NOVENA. -  GASTOS E IMPUESTOS DE LA </w:t>
-      </w:r>
-      <w:proofErr w:type="gramStart"/>
-      <w:r>
-        <w:rPr>
-          <w:rFonts w:ascii="Verdana" w:eastAsia="Tahoma" w:hAnsi="Verdana" w:cs="Tahoma"/>
-          <w:b/>
-          <w:sz w:val="18"/>
-          <w:szCs w:val="18"/>
-        </w:rPr>
-        <w:t>COMPRA VENTA</w:t>
-      </w:r>
-      <w:proofErr w:type="gramEnd"/>
-      <w:r>
-        <w:rPr>
-          <w:rFonts w:ascii="Verdana" w:eastAsia="Tahoma" w:hAnsi="Verdana" w:cs="Tahoma"/>
-          <w:b/>
-          <w:sz w:val="18"/>
-          <w:szCs w:val="18"/>
-        </w:rPr>
-        <w:t xml:space="preserve"> DE ACCIONES Y DERECHOS.</w:t>
+        <w:t>CLÁUSULA NOVENA. -  GASTOS E IMPUESTOS DE LA COMPRA VENTA DE ACCIONES Y DERECHOS.</w:t>
       </w:r>
     </w:p>
     <w:p>
@@ -4217,27 +4177,7 @@
           <w:szCs w:val="18"/>
         </w:rPr>
         <w:lastRenderedPageBreak/>
-        <w:t xml:space="preserve">LAS PARTES ACUERDAN QUE CUALQUIER TRIBUTO SEA IMPUESTO, CONTRIBUCIÓN, TASA O ARBITRIO AL QUE RESULTE AFECTO EL LOTE, QUE FUESE CREADO CON FECHA POSTERIOR A LA FIRMA DEL PRESENTE CONTRATO, SERÁ DE RESPONSABILIDAD DE QUIEN DISPONGA LA AUTORIDAD Y EN LAS CONDICIONES QUE CORRESPONDA </w:t>
-      </w:r>
-      <w:proofErr w:type="gramStart"/>
-      <w:r>
-        <w:rPr>
-          <w:rFonts w:ascii="Verdana" w:eastAsia="Tahoma" w:hAnsi="Verdana" w:cs="Tahoma"/>
-          <w:color w:val="000000"/>
-          <w:sz w:val="18"/>
-          <w:szCs w:val="18"/>
-        </w:rPr>
-        <w:t>DE ACUERDO A</w:t>
-      </w:r>
-      <w:proofErr w:type="gramEnd"/>
-      <w:r>
-        <w:rPr>
-          <w:rFonts w:ascii="Verdana" w:eastAsia="Tahoma" w:hAnsi="Verdana" w:cs="Tahoma"/>
-          <w:color w:val="000000"/>
-          <w:sz w:val="18"/>
-          <w:szCs w:val="18"/>
-        </w:rPr>
-        <w:t xml:space="preserve"> LA LEY.</w:t>
+        <w:t>LAS PARTES ACUERDAN QUE CUALQUIER TRIBUTO SEA IMPUESTO, CONTRIBUCIÓN, TASA O ARBITRIO AL QUE RESULTE AFECTO EL LOTE, QUE FUESE CREADO CON FECHA POSTERIOR A LA FIRMA DEL PRESENTE CONTRATO, SERÁ DE RESPONSABILIDAD DE QUIEN DISPONGA LA AUTORIDAD Y EN LAS CONDICIONES QUE CORRESPONDA DE ACUERDO A LA LEY.</w:t>
       </w:r>
     </w:p>
     <w:p>
@@ -16701,6 +16641,16 @@
               </w:rPr>
               <w:t>% (</w:t>
             </w:r>
+            <w:ins w:id="3" w:author="luis cisneros" w:date="2025-08-05T21:02:00Z" w16du:dateUtc="2025-08-06T02:02:00Z">
+              <w:r>
+                <w:rPr>
+                  <w:rFonts w:ascii="Verdana" w:eastAsia="Verdana" w:hAnsi="Verdana" w:cs="Verdana"/>
+                  <w:sz w:val="19"/>
+                  <w:szCs w:val="19"/>
+                </w:rPr>
+                <w:t>{</w:t>
+              </w:r>
+            </w:ins>
             <w:proofErr w:type="spellStart"/>
             <w:r>
               <w:rPr>
@@ -16875,7 +16825,7 @@
                 <w:szCs w:val="18"/>
               </w:rPr>
             </w:pPr>
-            <w:bookmarkStart w:id="3" w:name="_Hlk199254683"/>
+            <w:bookmarkStart w:id="4" w:name="_Hlk199254683"/>
             <w:r>
               <w:rPr>
                 <w:rFonts w:ascii="Verdana" w:hAnsi="Verdana"/>
@@ -22395,7 +22345,6 @@
               </w:rPr>
               <w:t>{</w:t>
             </w:r>
-            <w:proofErr w:type="gramStart"/>
             <w:r>
               <w:rPr>
                 <w:rFonts w:ascii="Verdana" w:hAnsi="Verdana"/>
@@ -22435,17 +22384,7 @@
                 <w:szCs w:val="18"/>
                 <w:lang w:val="es-PE"/>
               </w:rPr>
-              <w:t xml:space="preserve"> de</w:t>
-            </w:r>
-            <w:proofErr w:type="gramEnd"/>
-            <w:r>
-              <w:rPr>
-                <w:rFonts w:ascii="Verdana" w:eastAsia="Tahoma" w:hAnsi="Verdana" w:cs="Tahoma"/>
-                <w:sz w:val="18"/>
-                <w:szCs w:val="18"/>
-                <w:lang w:val="es-PE"/>
-              </w:rPr>
-              <w:t xml:space="preserve"> titularidad de </w:t>
+              <w:t xml:space="preserve"> de titularidad de </w:t>
             </w:r>
             <w:r>
               <w:rPr>
@@ -31215,7 +31154,7 @@
           </w:p>
         </w:tc>
       </w:tr>
-      <w:bookmarkEnd w:id="3"/>
+      <w:bookmarkEnd w:id="4"/>
     </w:tbl>
     <w:p>
       <w:pPr>
@@ -36017,6 +35956,14 @@
     <w:abstractNumId w:val="25"/>
   </w:num>
 </w:numbering>
+</file>
+
+<file path=word/people.xml><?xml version="1.0" encoding="utf-8"?>
+<w15:people xmlns:wpc="http://schemas.microsoft.com/office/word/2010/wordprocessingCanvas" xmlns:cx="http://schemas.microsoft.com/office/drawing/2014/chartex" xmlns:cx1="http://schemas.microsoft.com/office/drawing/2015/9/8/chartex" xmlns:cx2="http://schemas.microsoft.com/office/drawing/2015/10/21/chartex" xmlns:cx3="http://schemas.microsoft.com/office/drawing/2016/5/9/chartex" xmlns:cx4="http://schemas.microsoft.com/office/drawing/2016/5/10/chartex" xmlns:cx5="http://schemas.microsoft.com/office/drawing/2016/5/11/chartex" xmlns:cx6="http://schemas.microsoft.com/office/drawing/2016/5/12/chartex" xmlns:cx7="http://schemas.microsoft.com/office/drawing/2016/5/13/chartex" xmlns:cx8="http://schemas.microsoft.com/office/drawing/2016/5/14/chartex" xmlns:mc="http://schemas.openxmlformats.org/markup-compatibility/2006" xmlns:aink="http://schemas.microsoft.com/office/drawing/2016/ink" xmlns:am3d="http://schemas.microsoft.com/office/drawing/2017/model3d" xmlns:o="urn:schemas-microsoft-com:office:office" xmlns:oel="http://schemas.microsoft.com/office/2019/extlst" xmlns:r="http://schemas.openxmlformats.org/officeDocument/2006/relationships" xmlns:m="http://schemas.openxmlformats.org/officeDocument/2006/math" xmlns:v="urn:schemas-microsoft-com:vml" xmlns:wp14="http://schemas.microsoft.com/office/word/2010/wordprocessingDrawing" xmlns:wp="http://schemas.openxmlformats.org/drawingml/2006/wordprocessingDrawing" xmlns:w10="urn:schemas-microsoft-com:office:word" xmlns:w="http://schemas.openxmlformats.org/wordprocessingml/2006/main" xmlns:w14="http://schemas.microsoft.com/office/word/2010/wordml" xmlns:w15="http://schemas.microsoft.com/office/word/2012/wordml" xmlns:w16cex="http://schemas.microsoft.com/office/word/2018/wordml/cex" xmlns:w16cid="http://schemas.microsoft.com/office/word/2016/wordml/cid" xmlns:w16="http://schemas.microsoft.com/office/word/2018/wordml" xmlns:w16du="http://schemas.microsoft.com/office/word/2023/wordml/word16du" xmlns:w16sdtdh="http://schemas.microsoft.com/office/word/2020/wordml/sdtdatahash" xmlns:w16sdtfl="http://schemas.microsoft.com/office/word/2024/wordml/sdtformatlock" xmlns:w16se="http://schemas.microsoft.com/office/word/2015/wordml/symex" xmlns:wpg="http://schemas.microsoft.com/office/word/2010/wordprocessingGroup" xmlns:wpi="http://schemas.microsoft.com/office/word/2010/wordprocessingInk" xmlns:wne="http://schemas.microsoft.com/office/word/2006/wordml" xmlns:wps="http://schemas.microsoft.com/office/word/2010/wordprocessingShape" mc:Ignorable="w14 w15 w16se w16cid w16 w16cex w16sdtdh w16sdtfl w16du wp14">
+  <w15:person w15:author="luis cisneros">
+    <w15:presenceInfo w15:providerId="Windows Live" w15:userId="75fbb6053d05d4bf"/>
+  </w15:person>
+</w15:people>
 </file>
 
 <file path=word/styles.xml><?xml version="1.0" encoding="utf-8"?>
@@ -37225,6 +37172,16 @@
 </file>
 
 <file path=customXml/item1.xml><?xml version="1.0" encoding="utf-8"?>
+<go:gDocsCustomXmlDataStorage xmlns:go="http://customooxmlschemas.google.com/" xmlns:r="http://schemas.openxmlformats.org/officeDocument/2006/relationships" uri="GoogleDocsCustomDataVersion2">
+  <go:docsCustomData xmlns:go="http://customooxmlschemas.google.com/" roundtripDataSignature="AMtx7miY2CCLliz4mFZKLa1g4wBlM0FuRQ==">CgMxLjAyCGguZ2pkZ3hzMgloLjMwajB6bGwyCWguMWZvYjl0ZTgAciExamZsNGFvYmpOeWRidy1wOVZzcGxKXzlrNkdST0NlSHo=</go:docsCustomData>
+</go:gDocsCustomXmlDataStorage>
+</file>
+
+<file path=customXml/item2.xml><?xml version="1.0" encoding="utf-8"?>
+<b:Sources xmlns:b="http://schemas.openxmlformats.org/officeDocument/2006/bibliography" xmlns="http://schemas.openxmlformats.org/officeDocument/2006/bibliography" SelectedStyle="\APASixthEditionOfficeOnline.xsl" StyleName="APA" Version="6"/>
+</file>
+
+<file path=customXml/item3.xml><?xml version="1.0" encoding="utf-8"?>
 <ct:contentTypeSchema xmlns:ct="http://schemas.microsoft.com/office/2006/metadata/contentType" xmlns:ma="http://schemas.microsoft.com/office/2006/metadata/properties/metaAttributes" ct:_="" ma:_="" ma:contentTypeName="Documento" ma:contentTypeID="0x0101002B93C7D9C74DE745B7DCB0874B77EECB" ma:contentTypeVersion="11" ma:contentTypeDescription="Crear nuevo documento." ma:contentTypeScope="" ma:versionID="2a5cc8a3fa9f528bb5c80ea59f0503bb">
   <xsd:schema xmlns:xsd="http://www.w3.org/2001/XMLSchema" xmlns:xs="http://www.w3.org/2001/XMLSchema" xmlns:p="http://schemas.microsoft.com/office/2006/metadata/properties" xmlns:ns3="1e312b31-e4c8-41b7-abe4-03b0af989ec7" targetNamespace="http://schemas.microsoft.com/office/2006/metadata/properties" ma:root="true" ma:fieldsID="54bacd5c1aac102c914718aa4870e4f6" ns3:_="">
     <xsd:import namespace="1e312b31-e4c8-41b7-abe4-03b0af989ec7"/>
@@ -37412,25 +37369,7 @@
 </ct:contentTypeSchema>
 </file>
 
-<file path=customXml/item2.xml><?xml version="1.0" encoding="utf-8"?>
-<b:Sources xmlns:b="http://schemas.openxmlformats.org/officeDocument/2006/bibliography" xmlns="http://schemas.openxmlformats.org/officeDocument/2006/bibliography" SelectedStyle="\APASixthEditionOfficeOnline.xsl" StyleName="APA" Version="6"/>
-</file>
-
-<file path=customXml/item3.xml><?xml version="1.0" encoding="utf-8"?>
-<go:gDocsCustomXmlDataStorage xmlns:go="http://customooxmlschemas.google.com/" xmlns:r="http://schemas.openxmlformats.org/officeDocument/2006/relationships" uri="GoogleDocsCustomDataVersion2">
-  <go:docsCustomData xmlns:go="http://customooxmlschemas.google.com/" roundtripDataSignature="AMtx7miY2CCLliz4mFZKLa1g4wBlM0FuRQ==">CgMxLjAyCGguZ2pkZ3hzMgloLjMwajB6bGwyCWguMWZvYjl0ZTgAciExamZsNGFvYmpOeWRidy1wOVZzcGxKXzlrNkdST0NlSHo=</go:docsCustomData>
-</go:gDocsCustomXmlDataStorage>
-</file>
-
 <file path=customXml/item4.xml><?xml version="1.0" encoding="utf-8"?>
-<p:properties xmlns:p="http://schemas.microsoft.com/office/2006/metadata/properties" xmlns:xsi="http://www.w3.org/2001/XMLSchema-instance" xmlns:pc="http://schemas.microsoft.com/office/infopath/2007/PartnerControls">
-  <documentManagement>
-    <_activity xmlns="1e312b31-e4c8-41b7-abe4-03b0af989ec7" xsi:nil="true"/>
-  </documentManagement>
-</p:properties>
-</file>
-
-<file path=customXml/item5.xml><?xml version="1.0" encoding="utf-8"?>
 <?mso-contentType ?>
 <FormTemplates xmlns="http://schemas.microsoft.com/sharepoint/v3/contenttype/forms">
   <Display>DocumentLibraryForm</Display>
@@ -37439,7 +37378,32 @@
 </FormTemplates>
 </file>
 
+<file path=customXml/item5.xml><?xml version="1.0" encoding="utf-8"?>
+<p:properties xmlns:p="http://schemas.microsoft.com/office/2006/metadata/properties" xmlns:xsi="http://www.w3.org/2001/XMLSchema-instance" xmlns:pc="http://schemas.microsoft.com/office/infopath/2007/PartnerControls">
+  <documentManagement>
+    <_activity xmlns="1e312b31-e4c8-41b7-abe4-03b0af989ec7" xsi:nil="true"/>
+  </documentManagement>
+</p:properties>
+</file>
+
 <file path=customXml/itemProps1.xml><?xml version="1.0" encoding="utf-8"?>
+<ds:datastoreItem xmlns:ds="http://schemas.openxmlformats.org/officeDocument/2006/customXml" ds:itemID="{11111111-1234-1234-1234-123412341234}">
+  <ds:schemaRefs>
+    <ds:schemaRef ds:uri="http://customooxmlschemas.google.com/"/>
+    <ds:schemaRef ds:uri="http://schemas.openxmlformats.org/officeDocument/2006/relationships"/>
+  </ds:schemaRefs>
+</ds:datastoreItem>
+</file>
+
+<file path=customXml/itemProps2.xml><?xml version="1.0" encoding="utf-8"?>
+<ds:datastoreItem xmlns:ds="http://schemas.openxmlformats.org/officeDocument/2006/customXml" ds:itemID="{857829D5-BA91-4641-8A56-DF48A737E41E}">
+  <ds:schemaRefs>
+    <ds:schemaRef ds:uri="http://schemas.openxmlformats.org/officeDocument/2006/bibliography"/>
+  </ds:schemaRefs>
+</ds:datastoreItem>
+</file>
+
+<file path=customXml/itemProps3.xml><?xml version="1.0" encoding="utf-8"?>
 <ds:datastoreItem xmlns:ds="http://schemas.openxmlformats.org/officeDocument/2006/customXml" ds:itemID="{234DE154-5297-49C5-9EAE-BBA505CF38E6}">
   <ds:schemaRefs>
     <ds:schemaRef ds:uri="http://schemas.microsoft.com/office/2006/metadata/contentType"/>
@@ -37457,24 +37421,15 @@
 </ds:datastoreItem>
 </file>
 
-<file path=customXml/itemProps2.xml><?xml version="1.0" encoding="utf-8"?>
-<ds:datastoreItem xmlns:ds="http://schemas.openxmlformats.org/officeDocument/2006/customXml" ds:itemID="{857829D5-BA91-4641-8A56-DF48A737E41E}">
+<file path=customXml/itemProps4.xml><?xml version="1.0" encoding="utf-8"?>
+<ds:datastoreItem xmlns:ds="http://schemas.openxmlformats.org/officeDocument/2006/customXml" ds:itemID="{C26C82BC-49CF-4E27-86F4-7DBB56246C39}">
   <ds:schemaRefs>
-    <ds:schemaRef ds:uri="http://schemas.openxmlformats.org/officeDocument/2006/bibliography"/>
+    <ds:schemaRef ds:uri="http://schemas.microsoft.com/sharepoint/v3/contenttype/forms"/>
   </ds:schemaRefs>
 </ds:datastoreItem>
 </file>
 
-<file path=customXml/itemProps3.xml><?xml version="1.0" encoding="utf-8"?>
-<ds:datastoreItem xmlns:ds="http://schemas.openxmlformats.org/officeDocument/2006/customXml" ds:itemID="{11111111-1234-1234-1234-123412341234}">
-  <ds:schemaRefs>
-    <ds:schemaRef ds:uri="http://customooxmlschemas.google.com/"/>
-    <ds:schemaRef ds:uri="http://schemas.openxmlformats.org/officeDocument/2006/relationships"/>
-  </ds:schemaRefs>
-</ds:datastoreItem>
-</file>
-
-<file path=customXml/itemProps4.xml><?xml version="1.0" encoding="utf-8"?>
+<file path=customXml/itemProps5.xml><?xml version="1.0" encoding="utf-8"?>
 <ds:datastoreItem xmlns:ds="http://schemas.openxmlformats.org/officeDocument/2006/customXml" ds:itemID="{789FBCEB-4B82-4DC8-8766-13F9C5C6B3C1}">
   <ds:schemaRefs>
     <ds:schemaRef ds:uri="http://schemas.microsoft.com/office/2006/metadata/properties"/>
@@ -37482,12 +37437,4 @@
     <ds:schemaRef ds:uri="1e312b31-e4c8-41b7-abe4-03b0af989ec7"/>
   </ds:schemaRefs>
 </ds:datastoreItem>
-</file>
-
-<file path=customXml/itemProps5.xml><?xml version="1.0" encoding="utf-8"?>
-<ds:datastoreItem xmlns:ds="http://schemas.openxmlformats.org/officeDocument/2006/customXml" ds:itemID="{C26C82BC-49CF-4E27-86F4-7DBB56246C39}">
-  <ds:schemaRefs>
-    <ds:schemaRef ds:uri="http://schemas.microsoft.com/sharepoint/v3/contenttype/forms"/>
-  </ds:schemaRefs>
-</ds:datastoreItem>
 </file>
</xml_diff>